<commit_message>
update docx and notebook
</commit_message>
<xml_diff>
--- a/MachineTranslationReport.docx
+++ b/MachineTranslationReport.docx
@@ -399,17 +399,7 @@
           <w:szCs w:val="28"/>
           <w:lang w:val="vi-VN"/>
         </w:rPr>
-        <w:t xml:space="preserve">  </w:t>
-      </w:r>
-      <w:r>
-        <w:rPr>
-          <w:b/>
-          <w:bCs/>
-          <w:sz w:val="28"/>
-          <w:szCs w:val="28"/>
-          <w:lang w:val="vi-VN"/>
-        </w:rPr>
-        <w:t>LÊ NGỌC BÌNH - 522K0004</w:t>
+        <w:t xml:space="preserve">  LÊ NGỌC BÌNH - 522K0004</w:t>
       </w:r>
     </w:p>
     <w:p>
@@ -434,34 +424,7 @@
           <w:szCs w:val="28"/>
           <w:lang w:val="vi-VN"/>
         </w:rPr>
-        <w:t>TRẦ</w:t>
-      </w:r>
-      <w:r>
-        <w:rPr>
-          <w:b/>
-          <w:sz w:val="28"/>
-          <w:szCs w:val="28"/>
-          <w:lang w:val="vi-VN"/>
-        </w:rPr>
-        <w:t>N MẠNH KHANG</w:t>
-      </w:r>
-      <w:r>
-        <w:rPr>
-          <w:b/>
-          <w:sz w:val="28"/>
-          <w:szCs w:val="28"/>
-          <w:lang w:val="vi-VN"/>
-        </w:rPr>
-        <w:t xml:space="preserve"> – </w:t>
-      </w:r>
-      <w:r>
-        <w:rPr>
-          <w:b/>
-          <w:sz w:val="28"/>
-          <w:szCs w:val="28"/>
-          <w:lang w:val="vi-VN"/>
-        </w:rPr>
-        <w:t>522K0016</w:t>
+        <w:t>TRẦN MẠNH KHANG – 522K0016</w:t>
       </w:r>
     </w:p>
     <w:p>
@@ -494,17 +457,7 @@
           <w:szCs w:val="28"/>
           <w:lang w:val="vi-VN"/>
         </w:rPr>
-        <w:t xml:space="preserve">:    </w:t>
-      </w:r>
-      <w:r>
-        <w:rPr>
-          <w:b/>
-          <w:bCs/>
-          <w:sz w:val="28"/>
-          <w:szCs w:val="28"/>
-          <w:lang w:val="vi-VN"/>
-        </w:rPr>
-        <w:t>22K50201</w:t>
+        <w:t>:    22K50201</w:t>
       </w:r>
     </w:p>
     <w:p>
@@ -537,17 +490,7 @@
           <w:szCs w:val="28"/>
           <w:lang w:val="vi-VN"/>
         </w:rPr>
-        <w:t xml:space="preserve"> :    </w:t>
-      </w:r>
-      <w:r>
-        <w:rPr>
-          <w:b/>
-          <w:bCs/>
-          <w:sz w:val="28"/>
-          <w:szCs w:val="28"/>
-          <w:lang w:val="vi-VN"/>
-        </w:rPr>
-        <w:t>26</w:t>
+        <w:t xml:space="preserve"> :    26</w:t>
       </w:r>
     </w:p>
     <w:p>
@@ -615,18 +558,7 @@
           <w:szCs w:val="28"/>
           <w:lang w:val="vi-VN"/>
         </w:rPr>
-        <w:t>THÀNH PHỐ HỒ CHÍ MINH,  NĂM 20</w:t>
-      </w:r>
-      <w:r>
-        <w:rPr>
-          <w:b/>
-          <w:bCs/>
-          <w:iCs/>
-          <w:sz w:val="28"/>
-          <w:szCs w:val="28"/>
-          <w:lang w:val="vi-VN"/>
-        </w:rPr>
-        <w:t>25</w:t>
+        <w:t>THÀNH PHỐ HỒ CHÍ MINH,  NĂM 2025</w:t>
       </w:r>
     </w:p>
     <w:p>
@@ -1121,23 +1053,7 @@
           <w:sz w:val="28"/>
           <w:szCs w:val="28"/>
         </w:rPr>
-        <w:t>N MẠNH KHANG</w:t>
-      </w:r>
-      <w:r>
-        <w:rPr>
-          <w:b/>
-          <w:sz w:val="28"/>
-          <w:szCs w:val="28"/>
-        </w:rPr>
-        <w:t xml:space="preserve"> – </w:t>
-      </w:r>
-      <w:r>
-        <w:rPr>
-          <w:b/>
-          <w:sz w:val="28"/>
-          <w:szCs w:val="28"/>
-        </w:rPr>
-        <w:t>522K0016</w:t>
+        <w:t>N MẠNH KHANG – 522K0016</w:t>
       </w:r>
     </w:p>
     <w:p>
@@ -1375,37 +1291,23 @@
           <w:szCs w:val="28"/>
         </w:rPr>
         <w:br/>
-        <w:t>First, I would like to thank my instructor for their valuable guidance, constructive feedback, and continuous en</w:t>
-      </w:r>
-      <w:r>
-        <w:rPr>
-          <w:sz w:val="28"/>
-          <w:szCs w:val="28"/>
-        </w:rPr>
-        <w:t>couragement during the entire project. Their insights greatly contributed to the quality of this work.</w:t>
-      </w:r>
-    </w:p>
-    <w:p>
-      <w:pPr>
-        <w:pStyle w:val="NormalWeb"/>
-        <w:rPr>
-          <w:sz w:val="28"/>
-          <w:szCs w:val="28"/>
-        </w:rPr>
-      </w:pPr>
-      <w:r>
-        <w:rPr>
-          <w:sz w:val="28"/>
-          <w:szCs w:val="28"/>
-        </w:rPr>
-        <w:t>I would also like to extend my appreciation to my classmates and friends for their cooperation and helpful discussions. Their support and motivation were</w:t>
-      </w:r>
-      <w:r>
-        <w:rPr>
-          <w:sz w:val="28"/>
-          <w:szCs w:val="28"/>
-        </w:rPr>
-        <w:t xml:space="preserve"> essential in overcoming the challenges encountered during the project.</w:t>
+        <w:t>First, I would like to thank my instructor for their valuable guidance, constructive feedback, and continuous encouragement during the entire project. Their insights greatly contributed to the quality of this work.</w:t>
+      </w:r>
+    </w:p>
+    <w:p>
+      <w:pPr>
+        <w:pStyle w:val="NormalWeb"/>
+        <w:rPr>
+          <w:sz w:val="28"/>
+          <w:szCs w:val="28"/>
+        </w:rPr>
+      </w:pPr>
+      <w:r>
+        <w:rPr>
+          <w:sz w:val="28"/>
+          <w:szCs w:val="28"/>
+        </w:rPr>
+        <w:t>I would also like to extend my appreciation to my classmates and friends for their cooperation and helpful discussions. Their support and motivation were essential in overcoming the challenges encountered during the project.</w:t>
       </w:r>
     </w:p>
     <w:p>
@@ -1693,10 +1595,7 @@
               <w:fldChar w:fldCharType="begin"/>
             </w:r>
             <w:r>
-              <w:instrText xml:space="preserve"> PAGEREF _To</w:instrText>
-            </w:r>
-            <w:r>
-              <w:instrText xml:space="preserve">c28597 \h </w:instrText>
+              <w:instrText xml:space="preserve"> PAGEREF _Toc28597 \h </w:instrText>
             </w:r>
             <w:r>
               <w:fldChar w:fldCharType="separate"/>
@@ -1755,13 +1654,7 @@
               <w:rPr>
                 <w:szCs w:val="28"/>
               </w:rPr>
-              <w:t>2.4. Hyperparameters a</w:t>
-            </w:r>
-            <w:r>
-              <w:rPr>
-                <w:szCs w:val="28"/>
-              </w:rPr>
-              <w:t>nd Tools</w:t>
+              <w:t>2.4. Hyperparameters and Tools</w:t>
             </w:r>
             <w:r>
               <w:tab/>
@@ -1965,13 +1858,7 @@
               <w:rPr>
                 <w:szCs w:val="28"/>
               </w:rPr>
-              <w:t xml:space="preserve">4.2. BLEU </w:t>
-            </w:r>
-            <w:r>
-              <w:rPr>
-                <w:szCs w:val="28"/>
-              </w:rPr>
-              <w:t>Score Evaluation</w:t>
+              <w:t>4.2. BLEU Score Evaluation</w:t>
             </w:r>
             <w:r>
               <w:tab/>
@@ -2241,7 +2128,14 @@
           <w:sz w:val="28"/>
           <w:szCs w:val="28"/>
         </w:rPr>
-        <w:t>Recurr</w:t>
+        <w:t>Recurrent Neural Network (RNN)</w:t>
+      </w:r>
+      <w:r>
+        <w:rPr>
+          <w:sz w:val="28"/>
+          <w:szCs w:val="28"/>
+        </w:rPr>
+        <w:t xml:space="preserve"> structure, specifically </w:t>
       </w:r>
       <w:r>
         <w:rPr>
@@ -2249,14 +2143,14 @@
           <w:sz w:val="28"/>
           <w:szCs w:val="28"/>
         </w:rPr>
-        <w:t>ent Neural Network (RNN)</w:t>
-      </w:r>
-      <w:r>
-        <w:rPr>
-          <w:sz w:val="28"/>
-          <w:szCs w:val="28"/>
-        </w:rPr>
-        <w:t xml:space="preserve"> structure, specifically </w:t>
+        <w:t>Long Short-Term Memory (LSTM)</w:t>
+      </w:r>
+      <w:r>
+        <w:rPr>
+          <w:sz w:val="28"/>
+          <w:szCs w:val="28"/>
+        </w:rPr>
+        <w:t xml:space="preserve">, in an Encoder-Decoder architecture. A key constraint of this implementation is the use of a </w:t>
       </w:r>
       <w:r>
         <w:rPr>
@@ -2264,21 +2158,6 @@
           <w:sz w:val="28"/>
           <w:szCs w:val="28"/>
         </w:rPr>
-        <w:t>Long Short-Term Memory (LSTM)</w:t>
-      </w:r>
-      <w:r>
-        <w:rPr>
-          <w:sz w:val="28"/>
-          <w:szCs w:val="28"/>
-        </w:rPr>
-        <w:t xml:space="preserve">, in an Encoder-Decoder architecture. A key constraint of this implementation is the use of a </w:t>
-      </w:r>
-      <w:r>
-        <w:rPr>
-          <w:rStyle w:val="Strong"/>
-          <w:sz w:val="28"/>
-          <w:szCs w:val="28"/>
-        </w:rPr>
         <w:t>fixed context vector</w:t>
       </w:r>
       <w:r>
@@ -2286,14 +2165,7 @@
           <w:sz w:val="28"/>
           <w:szCs w:val="28"/>
         </w:rPr>
-        <w:t xml:space="preserve"> passed from the Encoder's final hidden state to the Decoder's i</w:t>
-      </w:r>
-      <w:r>
-        <w:rPr>
-          <w:sz w:val="28"/>
-          <w:szCs w:val="28"/>
-        </w:rPr>
-        <w:t>nitial state, without employing an attention mechanism.</w:t>
+        <w:t xml:space="preserve"> passed from the Encoder's final hidden state to the Decoder's initial state, without employing an attention mechanism.</w:t>
       </w:r>
     </w:p>
     <w:p>
@@ -2379,14 +2251,7 @@
           <w:sz w:val="28"/>
           <w:szCs w:val="28"/>
         </w:rPr>
-        <w:t>, including tokenization, voc</w:t>
-      </w:r>
-      <w:r>
-        <w:rPr>
-          <w:sz w:val="28"/>
-          <w:szCs w:val="28"/>
-        </w:rPr>
-        <w:t>abulary building, padding, and batch packing, using the Multi30K (</w:t>
+        <w:t>, including tokenization, vocabulary building, padding, and batch packing, using the Multi30K (</w:t>
       </w:r>
       <w:proofErr w:type="spellStart"/>
       <w:r>
@@ -2472,13 +2337,7 @@
         <w:rPr>
           <w:rFonts w:ascii="Times New Roman" w:hAnsi="Times New Roman" w:hint="default"/>
         </w:rPr>
-        <w:t>2. Methodology: Mode</w:t>
-      </w:r>
-      <w:r>
-        <w:rPr>
-          <w:rFonts w:ascii="Times New Roman" w:hAnsi="Times New Roman" w:hint="default"/>
-        </w:rPr>
-        <w:t>l Architecture</w:t>
+        <w:t>2. Methodology: Model Architecture</w:t>
       </w:r>
       <w:bookmarkEnd w:id="3"/>
     </w:p>
@@ -2770,14 +2629,7 @@
           <w:sz w:val="28"/>
           <w:szCs w:val="28"/>
         </w:rPr>
-        <w:t xml:space="preserve"> is u</w:t>
-      </w:r>
-      <w:r>
-        <w:rPr>
-          <w:sz w:val="28"/>
-          <w:szCs w:val="28"/>
-        </w:rPr>
-        <w:t>sed on the embedded input, which significantly speeds up computation and improves accuracy by ignoring padding tokens.</w:t>
+        <w:t xml:space="preserve"> is used on the embedded input, which significantly speeds up computation and improves accuracy by ignoring padding tokens.</w:t>
       </w:r>
     </w:p>
     <w:p>
@@ -2861,14 +2713,7 @@
           <w:sz w:val="28"/>
           <w:szCs w:val="28"/>
         </w:rPr>
-        <w:t xml:space="preserve"> serves as t</w:t>
-      </w:r>
-      <w:r>
-        <w:rPr>
-          <w:sz w:val="28"/>
-          <w:szCs w:val="28"/>
-        </w:rPr>
-        <w:t xml:space="preserve">he </w:t>
+        <w:t xml:space="preserve"> serves as the </w:t>
       </w:r>
       <w:r>
         <w:rPr>
@@ -2983,14 +2828,7 @@
           <w:sz w:val="28"/>
           <w:szCs w:val="28"/>
         </w:rPr>
-        <w:t xml:space="preserve">). </w:t>
-      </w:r>
-      <w:r>
-        <w:rPr>
-          <w:sz w:val="28"/>
-          <w:szCs w:val="28"/>
-        </w:rPr>
-        <w:t>In subsequent steps, the input is either the ground truth token (Teacher Forcing) or the predicted token from the previous time step (Greedy Decoding).</w:t>
+        <w:t>). In subsequent steps, the input is either the ground truth token (Teacher Forcing) or the predicted token from the previous time step (Greedy Decoding).</w:t>
       </w:r>
     </w:p>
     <w:p>
@@ -3089,14 +2927,7 @@
           <w:sz w:val="28"/>
           <w:szCs w:val="28"/>
         </w:rPr>
-        <w:t xml:space="preserve"> received from the Enc</w:t>
-      </w:r>
-      <w:r>
-        <w:rPr>
-          <w:sz w:val="28"/>
-          <w:szCs w:val="28"/>
-        </w:rPr>
-        <w:t>oder.</w:t>
+        <w:t xml:space="preserve"> received from the Encoder.</w:t>
       </w:r>
     </w:p>
     <w:p>
@@ -3216,14 +3047,7 @@
           <w:sz w:val="28"/>
           <w:szCs w:val="28"/>
         </w:rPr>
-        <w:t xml:space="preserve"> activa</w:t>
-      </w:r>
-      <w:r>
-        <w:rPr>
-          <w:sz w:val="28"/>
-          <w:szCs w:val="28"/>
-        </w:rPr>
-        <w:t xml:space="preserve">tion (implicitly handled by </w:t>
+        <w:t xml:space="preserve"> activation (implicitly handled by </w:t>
       </w:r>
       <w:proofErr w:type="spellStart"/>
       <w:r>
@@ -3279,9 +3103,9 @@
         </w:rPr>
         <w:lastRenderedPageBreak/>
         <w:drawing>
-          <wp:inline distT="0" distB="0" distL="114300" distR="114300">
-            <wp:extent cx="5791200" cy="3649345"/>
-            <wp:effectExtent l="0" t="0" r="0" b="8255"/>
+          <wp:inline distT="0" distB="0" distL="114300" distR="114300" wp14:anchorId="37E6E5E5" wp14:editId="300E4CF9">
+            <wp:extent cx="5789295" cy="3648145"/>
+            <wp:effectExtent l="0" t="0" r="1905" b="9525"/>
             <wp:docPr id="4" name="Picture 4"/>
             <wp:cNvGraphicFramePr>
               <a:graphicFrameLocks xmlns:a="http://schemas.openxmlformats.org/drawingml/2006/main" noChangeAspect="1"/>
@@ -3304,7 +3128,7 @@
                   <pic:spPr>
                     <a:xfrm>
                       <a:off x="0" y="0"/>
-                      <a:ext cx="5791200" cy="3649345"/>
+                      <a:ext cx="5789295" cy="3648145"/>
                     </a:xfrm>
                     <a:prstGeom prst="rect">
                       <a:avLst/>
@@ -3350,14 +3174,7 @@
           <w:sz w:val="28"/>
           <w:szCs w:val="28"/>
         </w:rPr>
-        <w:t>The data handling process was critical f</w:t>
-      </w:r>
-      <w:r>
-        <w:rPr>
-          <w:sz w:val="28"/>
-          <w:szCs w:val="28"/>
-        </w:rPr>
-        <w:t>or stable training, specifically addressing the challenge of variable-length sequences.</w:t>
+        <w:t>The data handling process was critical for stable training, specifically addressing the challenge of variable-length sequences.</w:t>
       </w:r>
     </w:p>
     <w:p>
@@ -3703,14 +3520,7 @@
           <w:sz w:val="28"/>
           <w:szCs w:val="28"/>
         </w:rPr>
-        <w:t xml:space="preserve"> to stabilize trai</w:t>
-      </w:r>
-      <w:r>
-        <w:rPr>
-          <w:sz w:val="28"/>
-          <w:szCs w:val="28"/>
-        </w:rPr>
-        <w:t>ning and manage the memory cost associated with long sequences.</w:t>
+        <w:t xml:space="preserve"> to stabilize training and manage the memory cost associated with long sequences.</w:t>
       </w:r>
     </w:p>
     <w:p>
@@ -3783,14 +3593,7 @@
           <w:sz w:val="28"/>
           <w:szCs w:val="28"/>
         </w:rPr>
-        <w:t xml:space="preserve"> to manage batch processing, solving the "Different chain lengths" problem (Section 8 of the assign</w:t>
-      </w:r>
-      <w:r>
-        <w:rPr>
-          <w:sz w:val="28"/>
-          <w:szCs w:val="28"/>
-        </w:rPr>
-        <w:t>ment).</w:t>
+        <w:t xml:space="preserve"> to manage batch processing, solving the "Different chain lengths" problem (Section 8 of the assignment).</w:t>
       </w:r>
     </w:p>
     <w:p>
@@ -3905,14 +3708,7 @@
           <w:sz w:val="28"/>
           <w:szCs w:val="28"/>
         </w:rPr>
-        <w:t xml:space="preserve"> ind</w:t>
-      </w:r>
-      <w:r>
-        <w:rPr>
-          <w:sz w:val="28"/>
-          <w:szCs w:val="28"/>
-        </w:rPr>
-        <w:t>ex.</w:t>
+        <w:t xml:space="preserve"> index.</w:t>
       </w:r>
     </w:p>
     <w:p>
@@ -5070,6 +4866,74 @@
     </w:p>
     <w:p>
       <w:pPr>
+        <w:pStyle w:val="NormalWeb"/>
+        <w:spacing w:before="100" w:after="100"/>
+        <w:ind w:left="360"/>
+        <w:rPr>
+          <w:sz w:val="28"/>
+          <w:szCs w:val="28"/>
+        </w:rPr>
+      </w:pPr>
+      <w:r>
+        <w:rPr>
+          <w:noProof/>
+        </w:rPr>
+        <w:drawing>
+          <wp:inline distT="0" distB="0" distL="114300" distR="114300" wp14:anchorId="5E35BF93" wp14:editId="4F0346CA">
+            <wp:extent cx="5789295" cy="1957705"/>
+            <wp:effectExtent l="0" t="0" r="1905" b="4445"/>
+            <wp:docPr id="44" name="Picture 25"/>
+            <wp:cNvGraphicFramePr>
+              <a:graphicFrameLocks xmlns:a="http://schemas.openxmlformats.org/drawingml/2006/main" noChangeAspect="1"/>
+            </wp:cNvGraphicFramePr>
+            <a:graphic xmlns:a="http://schemas.openxmlformats.org/drawingml/2006/main">
+              <a:graphicData uri="http://schemas.openxmlformats.org/drawingml/2006/picture">
+                <pic:pic xmlns:pic="http://schemas.openxmlformats.org/drawingml/2006/picture">
+                  <pic:nvPicPr>
+                    <pic:cNvPr id="29" name="Picture 25"/>
+                    <pic:cNvPicPr>
+                      <a:picLocks noChangeAspect="1"/>
+                    </pic:cNvPicPr>
+                  </pic:nvPicPr>
+                  <pic:blipFill>
+                    <a:blip r:embed="rId10"/>
+                    <a:stretch>
+                      <a:fillRect/>
+                    </a:stretch>
+                  </pic:blipFill>
+                  <pic:spPr>
+                    <a:xfrm>
+                      <a:off x="0" y="0"/>
+                      <a:ext cx="5789295" cy="1957705"/>
+                    </a:xfrm>
+                    <a:prstGeom prst="rect">
+                      <a:avLst/>
+                    </a:prstGeom>
+                    <a:noFill/>
+                    <a:ln>
+                      <a:noFill/>
+                    </a:ln>
+                  </pic:spPr>
+                </pic:pic>
+              </a:graphicData>
+            </a:graphic>
+          </wp:inline>
+        </w:drawing>
+      </w:r>
+    </w:p>
+    <w:p>
+      <w:pPr>
+        <w:pStyle w:val="NormalWeb"/>
+        <w:spacing w:before="100" w:after="100"/>
+        <w:ind w:left="360"/>
+        <w:rPr>
+          <w:sz w:val="28"/>
+          <w:szCs w:val="28"/>
+        </w:rPr>
+      </w:pPr>
+    </w:p>
+    <w:p>
+      <w:pPr>
         <w:pStyle w:val="Heading3"/>
         <w:rPr>
           <w:rFonts w:ascii="Times New Roman" w:hAnsi="Times New Roman" w:hint="default"/>
@@ -5117,6 +4981,7 @@
           <w:sz w:val="28"/>
           <w:szCs w:val="28"/>
         </w:rPr>
+        <w:lastRenderedPageBreak/>
         <w:t>Total Trainable Parameters:</w:t>
       </w:r>
       <w:r>
@@ -5338,7 +5203,6 @@
           <w:sz w:val="28"/>
           <w:szCs w:val="28"/>
         </w:rPr>
-        <w:lastRenderedPageBreak/>
         <w:drawing>
           <wp:inline distT="0" distB="0" distL="114300" distR="114300">
             <wp:extent cx="5276850" cy="1571625"/>
@@ -5357,7 +5221,7 @@
                     </pic:cNvPicPr>
                   </pic:nvPicPr>
                   <pic:blipFill>
-                    <a:blip r:embed="rId10"/>
+                    <a:blip r:embed="rId11"/>
                     <a:stretch>
                       <a:fillRect/>
                     </a:stretch>
@@ -5606,14 +5470,37 @@
     </w:p>
     <w:p>
       <w:pPr>
-        <w:pStyle w:val="NormalWeb"/>
-        <w:spacing w:before="100" w:after="100"/>
-        <w:ind w:left="360"/>
-        <w:rPr>
-          <w:sz w:val="28"/>
-          <w:szCs w:val="28"/>
-        </w:rPr>
-      </w:pPr>
+        <w:pStyle w:val="Heading3"/>
+        <w:rPr>
+          <w:rFonts w:ascii="Times New Roman" w:hAnsi="Times New Roman" w:hint="default"/>
+          <w:sz w:val="28"/>
+          <w:szCs w:val="28"/>
+        </w:rPr>
+      </w:pPr>
+      <w:r>
+        <w:rPr>
+          <w:rFonts w:ascii="Times New Roman" w:hAnsi="Times New Roman" w:hint="default"/>
+          <w:sz w:val="28"/>
+          <w:szCs w:val="28"/>
+        </w:rPr>
+        <w:t>4.6. Limitations</w:t>
+      </w:r>
+    </w:p>
+    <w:p>
+      <w:pPr>
+        <w:pStyle w:val="NormalWeb"/>
+        <w:rPr>
+          <w:sz w:val="28"/>
+          <w:szCs w:val="28"/>
+        </w:rPr>
+      </w:pPr>
+      <w:r>
+        <w:rPr>
+          <w:sz w:val="28"/>
+          <w:szCs w:val="28"/>
+        </w:rPr>
+        <w:t xml:space="preserve">Despite good parameter efficiency, the </w:t>
+      </w:r>
       <w:r>
         <w:rPr>
           <w:b/>
@@ -5621,12 +5508,239 @@
           <w:sz w:val="28"/>
           <w:szCs w:val="28"/>
         </w:rPr>
+        <w:t>fixed context vector architecture</w:t>
+      </w:r>
+      <w:r>
+        <w:rPr>
+          <w:sz w:val="28"/>
+          <w:szCs w:val="28"/>
+        </w:rPr>
+        <w:t xml:space="preserve"> remains the primary bottleneck.</w:t>
+      </w:r>
+    </w:p>
+    <w:p>
+      <w:pPr>
+        <w:pStyle w:val="NormalWeb"/>
+        <w:numPr>
+          <w:ilvl w:val="0"/>
+          <w:numId w:val="17"/>
+        </w:numPr>
+        <w:spacing w:before="100" w:after="100"/>
+        <w:rPr>
+          <w:sz w:val="28"/>
+          <w:szCs w:val="28"/>
+        </w:rPr>
+      </w:pPr>
+      <w:r>
+        <w:rPr>
+          <w:b/>
+          <w:bCs/>
+          <w:sz w:val="28"/>
+          <w:szCs w:val="28"/>
+        </w:rPr>
         <w:lastRenderedPageBreak/>
+        <w:t>Long Sequence Degradation:</w:t>
+      </w:r>
+      <w:r>
+        <w:rPr>
+          <w:sz w:val="28"/>
+          <w:szCs w:val="28"/>
+        </w:rPr>
+        <w:t xml:space="preserve"> The model struggles with long sentences (</w:t>
+      </w:r>
+      <w:r>
+        <w:rPr>
+          <w:b/>
+          <w:bCs/>
+          <w:sz w:val="28"/>
+          <w:szCs w:val="28"/>
+        </w:rPr>
+        <w:t>&gt;20 tokens</w:t>
+      </w:r>
+      <w:r>
+        <w:rPr>
+          <w:sz w:val="28"/>
+          <w:szCs w:val="28"/>
+        </w:rPr>
+        <w:t>) because the single context vector must compress all information, leading to information loss.</w:t>
+      </w:r>
+    </w:p>
+    <w:p>
+      <w:pPr>
+        <w:pStyle w:val="NormalWeb"/>
+        <w:numPr>
+          <w:ilvl w:val="0"/>
+          <w:numId w:val="17"/>
+        </w:numPr>
+        <w:spacing w:before="100" w:after="100"/>
+        <w:rPr>
+          <w:sz w:val="28"/>
+          <w:szCs w:val="28"/>
+        </w:rPr>
+      </w:pPr>
+      <w:r>
+        <w:rPr>
+          <w:b/>
+          <w:bCs/>
+          <w:sz w:val="28"/>
+          <w:szCs w:val="28"/>
+        </w:rPr>
+        <w:t>Potential for Improvement:</w:t>
+      </w:r>
+      <w:r>
+        <w:rPr>
+          <w:sz w:val="28"/>
+          <w:szCs w:val="28"/>
+        </w:rPr>
+        <w:t xml:space="preserve"> Adding </w:t>
+      </w:r>
+      <w:r>
+        <w:rPr>
+          <w:b/>
+          <w:bCs/>
+          <w:sz w:val="28"/>
+          <w:szCs w:val="28"/>
+        </w:rPr>
+        <w:t>Attention Mechanisms</w:t>
+      </w:r>
+      <w:r>
+        <w:rPr>
+          <w:sz w:val="28"/>
+          <w:szCs w:val="28"/>
+        </w:rPr>
+        <w:t xml:space="preserve"> would require only </w:t>
+      </w:r>
+      <w:r>
+        <w:rPr>
+          <w:b/>
+          <w:bCs/>
+          <w:sz w:val="28"/>
+          <w:szCs w:val="28"/>
+        </w:rPr>
+        <w:t>~10% more parameters</w:t>
+      </w:r>
+      <w:r>
+        <w:rPr>
+          <w:sz w:val="28"/>
+          <w:szCs w:val="28"/>
+        </w:rPr>
+        <w:t xml:space="preserve"> but could conceptually resolve the bottleneck and improve BLEU by </w:t>
+      </w:r>
+      <w:r>
+        <w:rPr>
+          <w:b/>
+          <w:bCs/>
+          <w:sz w:val="28"/>
+          <w:szCs w:val="28"/>
+        </w:rPr>
+        <w:t>5-10 points</w:t>
+      </w:r>
+      <w:r>
+        <w:rPr>
+          <w:sz w:val="28"/>
+          <w:szCs w:val="28"/>
+        </w:rPr>
+        <w:t>.</w:t>
+      </w:r>
+    </w:p>
+    <w:p>
+      <w:pPr>
+        <w:pStyle w:val="NormalWeb"/>
+        <w:rPr>
+          <w:b/>
+          <w:bCs/>
+          <w:sz w:val="28"/>
+          <w:szCs w:val="28"/>
+        </w:rPr>
+      </w:pPr>
+    </w:p>
+    <w:p>
+      <w:pPr>
+        <w:pStyle w:val="Heading2"/>
+        <w:rPr>
+          <w:rFonts w:ascii="Times New Roman" w:hAnsi="Times New Roman" w:hint="default"/>
+        </w:rPr>
+      </w:pPr>
+      <w:r>
+        <w:rPr>
+          <w:rFonts w:ascii="Times New Roman" w:hAnsi="Times New Roman" w:hint="default"/>
+        </w:rPr>
+        <w:t>5. Error Analysis and Translation Examples</w:t>
+      </w:r>
+      <w:bookmarkEnd w:id="11"/>
+    </w:p>
+    <w:p>
+      <w:pPr>
+        <w:pStyle w:val="NormalWeb"/>
+        <w:rPr>
+          <w:sz w:val="28"/>
+          <w:szCs w:val="28"/>
+        </w:rPr>
+      </w:pPr>
+      <w:r>
+        <w:rPr>
+          <w:sz w:val="28"/>
+          <w:szCs w:val="28"/>
+        </w:rPr>
+        <w:t xml:space="preserve">Inference uses </w:t>
+      </w:r>
+      <w:r>
+        <w:rPr>
+          <w:rStyle w:val="Strong"/>
+          <w:sz w:val="28"/>
+          <w:szCs w:val="28"/>
+        </w:rPr>
+        <w:t>Greedy Decoding</w:t>
+      </w:r>
+      <w:r>
+        <w:rPr>
+          <w:sz w:val="28"/>
+          <w:szCs w:val="28"/>
+        </w:rPr>
+        <w:t xml:space="preserve">, where the model selects the token with the highest probability at each time step. We analyze </w:t>
+      </w:r>
+      <w:r>
+        <w:rPr>
+          <w:sz w:val="28"/>
+          <w:szCs w:val="28"/>
+        </w:rPr>
+        <w:t>3</w:t>
+      </w:r>
+      <w:r>
+        <w:rPr>
+          <w:sz w:val="28"/>
+          <w:szCs w:val="28"/>
+        </w:rPr>
+        <w:t xml:space="preserve"> translation examples to identify common error </w:t>
+      </w:r>
+      <w:proofErr w:type="gramStart"/>
+      <w:r>
+        <w:rPr>
+          <w:sz w:val="28"/>
+          <w:szCs w:val="28"/>
+        </w:rPr>
+        <w:t>modes .</w:t>
+      </w:r>
+      <w:proofErr w:type="gramEnd"/>
+    </w:p>
+    <w:p>
+      <w:pPr>
+        <w:pStyle w:val="NormalWeb"/>
+        <w:rPr>
+          <w:sz w:val="28"/>
+          <w:szCs w:val="28"/>
+        </w:rPr>
+      </w:pPr>
+      <w:r>
+        <w:rPr>
+          <w:sz w:val="28"/>
+          <w:szCs w:val="28"/>
+        </w:rPr>
         <w:drawing>
-          <wp:inline distT="0" distB="0" distL="0" distR="0" wp14:anchorId="1C4AE697" wp14:editId="007D0314">
-            <wp:extent cx="5477639" cy="4620270"/>
-            <wp:effectExtent l="0" t="0" r="8890" b="8890"/>
-            <wp:docPr id="31" name="Picture 31"/>
+          <wp:inline distT="0" distB="0" distL="0" distR="0" wp14:anchorId="2597434B" wp14:editId="69A3BF4D">
+            <wp:extent cx="5789295" cy="1922145"/>
+            <wp:effectExtent l="0" t="0" r="1905" b="1905"/>
+            <wp:docPr id="40" name="Picture 40"/>
             <wp:cNvGraphicFramePr>
               <a:graphicFrameLocks xmlns:a="http://schemas.openxmlformats.org/drawingml/2006/main" noChangeAspect="1"/>
             </wp:cNvGraphicFramePr>
@@ -5638,7 +5752,479 @@
                     <pic:cNvPicPr/>
                   </pic:nvPicPr>
                   <pic:blipFill>
-                    <a:blip r:embed="rId11"/>
+                    <a:blip r:embed="rId12"/>
+                    <a:stretch>
+                      <a:fillRect/>
+                    </a:stretch>
+                  </pic:blipFill>
+                  <pic:spPr>
+                    <a:xfrm>
+                      <a:off x="0" y="0"/>
+                      <a:ext cx="5789295" cy="1922145"/>
+                    </a:xfrm>
+                    <a:prstGeom prst="rect">
+                      <a:avLst/>
+                    </a:prstGeom>
+                  </pic:spPr>
+                </pic:pic>
+              </a:graphicData>
+            </a:graphic>
+          </wp:inline>
+        </w:drawing>
+      </w:r>
+    </w:p>
+    <w:p>
+      <w:pPr>
+        <w:pStyle w:val="Heading3"/>
+        <w:rPr>
+          <w:rFonts w:ascii="Times New Roman" w:hAnsi="Times New Roman" w:hint="default"/>
+          <w:color w:val="000000" w:themeColor="text1"/>
+        </w:rPr>
+      </w:pPr>
+      <w:r>
+        <w:rPr>
+          <w:rFonts w:ascii="Times New Roman" w:hAnsi="Times New Roman" w:hint="default"/>
+          <w:color w:val="000000" w:themeColor="text1"/>
+        </w:rPr>
+        <w:t>Example 1 (Success):</w:t>
+      </w:r>
+    </w:p>
+    <w:p>
+      <w:pPr>
+        <w:pStyle w:val="HTMLPreformatted"/>
+        <w:spacing w:before="105" w:after="105" w:line="18" w:lineRule="atLeast"/>
+        <w:rPr>
+          <w:rStyle w:val="HTMLCode"/>
+          <w:rFonts w:ascii="Times New Roman" w:eastAsia="var(--font-mono)" w:hAnsi="Times New Roman" w:cs="Times New Roman" w:hint="default"/>
+          <w:color w:val="000000" w:themeColor="text1"/>
+          <w:sz w:val="28"/>
+          <w:szCs w:val="28"/>
+        </w:rPr>
+      </w:pPr>
+      <w:r>
+        <w:rPr>
+          <w:rStyle w:val="HTMLCode"/>
+          <w:rFonts w:ascii="Times New Roman" w:eastAsia="var(--font-mono)" w:hAnsi="Times New Roman" w:cs="Times New Roman" w:hint="default"/>
+          <w:color w:val="000000" w:themeColor="text1"/>
+          <w:sz w:val="28"/>
+          <w:szCs w:val="28"/>
+        </w:rPr>
+        <w:t xml:space="preserve">EN: A woman is playing with a dog.FR: </w:t>
+      </w:r>
+      <w:proofErr w:type="spellStart"/>
+      <w:r>
+        <w:rPr>
+          <w:rStyle w:val="HTMLCode"/>
+          <w:rFonts w:ascii="Times New Roman" w:eastAsia="var(--font-mono)" w:hAnsi="Times New Roman" w:cs="Times New Roman" w:hint="default"/>
+          <w:color w:val="000000" w:themeColor="text1"/>
+          <w:sz w:val="28"/>
+          <w:szCs w:val="28"/>
+        </w:rPr>
+        <w:t>une</w:t>
+      </w:r>
+      <w:proofErr w:type="spellEnd"/>
+      <w:r>
+        <w:rPr>
+          <w:rStyle w:val="HTMLCode"/>
+          <w:rFonts w:ascii="Times New Roman" w:eastAsia="var(--font-mono)" w:hAnsi="Times New Roman" w:cs="Times New Roman" w:hint="default"/>
+          <w:color w:val="000000" w:themeColor="text1"/>
+          <w:sz w:val="28"/>
+          <w:szCs w:val="28"/>
+        </w:rPr>
+        <w:t xml:space="preserve"> femme </w:t>
+      </w:r>
+      <w:proofErr w:type="spellStart"/>
+      <w:r>
+        <w:rPr>
+          <w:rStyle w:val="HTMLCode"/>
+          <w:rFonts w:ascii="Times New Roman" w:eastAsia="var(--font-mono)" w:hAnsi="Times New Roman" w:cs="Times New Roman" w:hint="default"/>
+          <w:color w:val="000000" w:themeColor="text1"/>
+          <w:sz w:val="28"/>
+          <w:szCs w:val="28"/>
+        </w:rPr>
+        <w:t>joue</w:t>
+      </w:r>
+      <w:proofErr w:type="spellEnd"/>
+      <w:r>
+        <w:rPr>
+          <w:rStyle w:val="HTMLCode"/>
+          <w:rFonts w:ascii="Times New Roman" w:eastAsia="var(--font-mono)" w:hAnsi="Times New Roman" w:cs="Times New Roman" w:hint="default"/>
+          <w:color w:val="000000" w:themeColor="text1"/>
+          <w:sz w:val="28"/>
+          <w:szCs w:val="28"/>
+        </w:rPr>
+        <w:t xml:space="preserve"> avec un </w:t>
+      </w:r>
+      <w:proofErr w:type="spellStart"/>
+      <w:r>
+        <w:rPr>
+          <w:rStyle w:val="HTMLCode"/>
+          <w:rFonts w:ascii="Times New Roman" w:eastAsia="var(--font-mono)" w:hAnsi="Times New Roman" w:cs="Times New Roman" w:hint="default"/>
+          <w:color w:val="000000" w:themeColor="text1"/>
+          <w:sz w:val="28"/>
+          <w:szCs w:val="28"/>
+        </w:rPr>
+        <w:t>chien</w:t>
+      </w:r>
+      <w:proofErr w:type="spellEnd"/>
+      <w:r>
+        <w:rPr>
+          <w:rStyle w:val="HTMLCode"/>
+          <w:rFonts w:ascii="Times New Roman" w:eastAsia="var(--font-mono)" w:hAnsi="Times New Roman" w:cs="Times New Roman" w:hint="default"/>
+          <w:color w:val="000000" w:themeColor="text1"/>
+          <w:sz w:val="28"/>
+          <w:szCs w:val="28"/>
+        </w:rPr>
+        <w:t xml:space="preserve"> </w:t>
+      </w:r>
+    </w:p>
+    <w:p>
+      <w:pPr>
+        <w:pStyle w:val="HTMLPreformatted"/>
+        <w:spacing w:before="105" w:after="105" w:line="18" w:lineRule="atLeast"/>
+        <w:rPr>
+          <w:rFonts w:ascii="Times New Roman" w:eastAsia="var(--font-mono)" w:hAnsi="Times New Roman" w:hint="default"/>
+          <w:color w:val="000000" w:themeColor="text1"/>
+          <w:sz w:val="28"/>
+          <w:szCs w:val="28"/>
+        </w:rPr>
+      </w:pPr>
+      <w:proofErr w:type="gramStart"/>
+      <w:r>
+        <w:rPr>
+          <w:rStyle w:val="HTMLCode"/>
+          <w:rFonts w:ascii="Times New Roman" w:eastAsia="var(--font-mono)" w:hAnsi="Times New Roman" w:cs="Times New Roman" w:hint="default"/>
+          <w:color w:val="000000" w:themeColor="text1"/>
+          <w:sz w:val="28"/>
+          <w:szCs w:val="28"/>
+        </w:rPr>
+        <w:t>.Status</w:t>
+      </w:r>
+      <w:proofErr w:type="gramEnd"/>
+      <w:r>
+        <w:rPr>
+          <w:rStyle w:val="HTMLCode"/>
+          <w:rFonts w:ascii="Times New Roman" w:eastAsia="var(--font-mono)" w:hAnsi="Times New Roman" w:cs="Times New Roman" w:hint="default"/>
+          <w:color w:val="000000" w:themeColor="text1"/>
+          <w:sz w:val="28"/>
+          <w:szCs w:val="28"/>
+        </w:rPr>
+        <w:t xml:space="preserve">: </w:t>
+      </w:r>
+      <w:r>
+        <w:rPr>
+          <w:rStyle w:val="HTMLCode"/>
+          <w:rFonts w:ascii="Segoe UI Emoji" w:eastAsia="var(--font-mono)" w:hAnsi="Segoe UI Emoji" w:cs="Segoe UI Emoji" w:hint="default"/>
+          <w:color w:val="000000" w:themeColor="text1"/>
+          <w:sz w:val="28"/>
+          <w:szCs w:val="28"/>
+        </w:rPr>
+        <w:t>✅</w:t>
+      </w:r>
+      <w:r>
+        <w:rPr>
+          <w:rStyle w:val="HTMLCode"/>
+          <w:rFonts w:ascii="Times New Roman" w:eastAsia="var(--font-mono)" w:hAnsi="Times New Roman" w:cs="Times New Roman" w:hint="default"/>
+          <w:color w:val="000000" w:themeColor="text1"/>
+          <w:sz w:val="28"/>
+          <w:szCs w:val="28"/>
+        </w:rPr>
+        <w:t xml:space="preserve"> Perfect translation</w:t>
+      </w:r>
+    </w:p>
+    <w:p>
+      <w:pPr>
+        <w:pStyle w:val="Heading3"/>
+        <w:rPr>
+          <w:rFonts w:ascii="Times New Roman" w:hAnsi="Times New Roman" w:hint="default"/>
+          <w:color w:val="000000" w:themeColor="text1"/>
+        </w:rPr>
+      </w:pPr>
+      <w:r>
+        <w:rPr>
+          <w:rFonts w:ascii="Times New Roman" w:hAnsi="Times New Roman" w:hint="default"/>
+          <w:color w:val="000000" w:themeColor="text1"/>
+        </w:rPr>
+        <w:t>Example 2 (Success):</w:t>
+      </w:r>
+    </w:p>
+    <w:p>
+      <w:pPr>
+        <w:pStyle w:val="HTMLPreformatted"/>
+        <w:spacing w:before="105" w:after="105" w:line="18" w:lineRule="atLeast"/>
+        <w:rPr>
+          <w:rStyle w:val="HTMLCode"/>
+          <w:rFonts w:ascii="Times New Roman" w:eastAsia="var(--font-mono)" w:hAnsi="Times New Roman" w:cs="Times New Roman" w:hint="default"/>
+          <w:color w:val="000000" w:themeColor="text1"/>
+          <w:sz w:val="28"/>
+          <w:szCs w:val="28"/>
+        </w:rPr>
+      </w:pPr>
+      <w:r>
+        <w:rPr>
+          <w:rStyle w:val="HTMLCode"/>
+          <w:rFonts w:ascii="Times New Roman" w:eastAsia="var(--font-mono)" w:hAnsi="Times New Roman" w:cs="Times New Roman" w:hint="default"/>
+          <w:color w:val="000000" w:themeColor="text1"/>
+          <w:sz w:val="28"/>
+          <w:szCs w:val="28"/>
+        </w:rPr>
+        <w:t xml:space="preserve">EN: Children are running in the park.FR: des enfants </w:t>
+      </w:r>
+      <w:proofErr w:type="spellStart"/>
+      <w:r>
+        <w:rPr>
+          <w:rStyle w:val="HTMLCode"/>
+          <w:rFonts w:ascii="Times New Roman" w:eastAsia="var(--font-mono)" w:hAnsi="Times New Roman" w:cs="Times New Roman" w:hint="default"/>
+          <w:color w:val="000000" w:themeColor="text1"/>
+          <w:sz w:val="28"/>
+          <w:szCs w:val="28"/>
+        </w:rPr>
+        <w:t>courent</w:t>
+      </w:r>
+      <w:proofErr w:type="spellEnd"/>
+      <w:r>
+        <w:rPr>
+          <w:rStyle w:val="HTMLCode"/>
+          <w:rFonts w:ascii="Times New Roman" w:eastAsia="var(--font-mono)" w:hAnsi="Times New Roman" w:cs="Times New Roman" w:hint="default"/>
+          <w:color w:val="000000" w:themeColor="text1"/>
+          <w:sz w:val="28"/>
+          <w:szCs w:val="28"/>
+        </w:rPr>
+        <w:t xml:space="preserve"> dans le </w:t>
+      </w:r>
+      <w:proofErr w:type="gramStart"/>
+      <w:r>
+        <w:rPr>
+          <w:rStyle w:val="HTMLCode"/>
+          <w:rFonts w:ascii="Times New Roman" w:eastAsia="var(--font-mono)" w:hAnsi="Times New Roman" w:cs="Times New Roman" w:hint="default"/>
+          <w:color w:val="000000" w:themeColor="text1"/>
+          <w:sz w:val="28"/>
+          <w:szCs w:val="28"/>
+        </w:rPr>
+        <w:t>parc .</w:t>
+      </w:r>
+      <w:proofErr w:type="gramEnd"/>
+    </w:p>
+    <w:p>
+      <w:pPr>
+        <w:pStyle w:val="HTMLPreformatted"/>
+        <w:spacing w:before="105" w:after="105" w:line="18" w:lineRule="atLeast"/>
+        <w:rPr>
+          <w:rFonts w:ascii="Times New Roman" w:eastAsia="var(--font-mono)" w:hAnsi="Times New Roman" w:hint="default"/>
+          <w:color w:val="000000" w:themeColor="text1"/>
+          <w:sz w:val="28"/>
+          <w:szCs w:val="28"/>
+        </w:rPr>
+      </w:pPr>
+      <w:r>
+        <w:rPr>
+          <w:rStyle w:val="HTMLCode"/>
+          <w:rFonts w:ascii="Times New Roman" w:eastAsia="var(--font-mono)" w:hAnsi="Times New Roman" w:cs="Times New Roman" w:hint="default"/>
+          <w:color w:val="000000" w:themeColor="text1"/>
+          <w:sz w:val="28"/>
+          <w:szCs w:val="28"/>
+        </w:rPr>
+        <w:t xml:space="preserve">Status: </w:t>
+      </w:r>
+      <w:r>
+        <w:rPr>
+          <w:rStyle w:val="HTMLCode"/>
+          <w:rFonts w:ascii="Segoe UI Emoji" w:eastAsia="var(--font-mono)" w:hAnsi="Segoe UI Emoji" w:cs="Segoe UI Emoji" w:hint="default"/>
+          <w:color w:val="000000" w:themeColor="text1"/>
+          <w:sz w:val="28"/>
+          <w:szCs w:val="28"/>
+        </w:rPr>
+        <w:t>✅</w:t>
+      </w:r>
+      <w:r>
+        <w:rPr>
+          <w:rStyle w:val="HTMLCode"/>
+          <w:rFonts w:ascii="Times New Roman" w:eastAsia="var(--font-mono)" w:hAnsi="Times New Roman" w:cs="Times New Roman" w:hint="default"/>
+          <w:color w:val="000000" w:themeColor="text1"/>
+          <w:sz w:val="28"/>
+          <w:szCs w:val="28"/>
+        </w:rPr>
+        <w:t xml:space="preserve"> Accurate translation</w:t>
+      </w:r>
+    </w:p>
+    <w:p>
+      <w:pPr>
+        <w:pStyle w:val="Heading3"/>
+        <w:rPr>
+          <w:rFonts w:ascii="Times New Roman" w:hAnsi="Times New Roman" w:hint="default"/>
+          <w:color w:val="000000" w:themeColor="text1"/>
+        </w:rPr>
+      </w:pPr>
+      <w:r>
+        <w:rPr>
+          <w:rFonts w:ascii="Times New Roman" w:hAnsi="Times New Roman" w:hint="default"/>
+          <w:color w:val="000000" w:themeColor="text1"/>
+        </w:rPr>
+        <w:t>Example 3 (Partial Failure):</w:t>
+      </w:r>
+    </w:p>
+    <w:p>
+      <w:pPr>
+        <w:pStyle w:val="HTMLPreformatted"/>
+        <w:spacing w:before="105" w:after="105" w:line="18" w:lineRule="atLeast"/>
+        <w:rPr>
+          <w:rStyle w:val="HTMLCode"/>
+          <w:rFonts w:ascii="Times New Roman" w:eastAsia="var(--font-mono)" w:hAnsi="Times New Roman" w:cs="Times New Roman" w:hint="default"/>
+          <w:color w:val="000000" w:themeColor="text1"/>
+          <w:sz w:val="28"/>
+          <w:szCs w:val="28"/>
+        </w:rPr>
+      </w:pPr>
+      <w:r>
+        <w:rPr>
+          <w:rStyle w:val="HTMLCode"/>
+          <w:rFonts w:ascii="Times New Roman" w:eastAsia="var(--font-mono)" w:hAnsi="Times New Roman" w:cs="Times New Roman" w:hint="default"/>
+          <w:color w:val="000000" w:themeColor="text1"/>
+          <w:sz w:val="28"/>
+          <w:szCs w:val="28"/>
+        </w:rPr>
+        <w:lastRenderedPageBreak/>
+        <w:t xml:space="preserve">EN: A man is eating spaghetti.FR: un homme </w:t>
+      </w:r>
+      <w:proofErr w:type="spellStart"/>
+      <w:r>
+        <w:rPr>
+          <w:rStyle w:val="HTMLCode"/>
+          <w:rFonts w:ascii="Times New Roman" w:eastAsia="var(--font-mono)" w:hAnsi="Times New Roman" w:cs="Times New Roman" w:hint="default"/>
+          <w:color w:val="000000" w:themeColor="text1"/>
+          <w:sz w:val="28"/>
+          <w:szCs w:val="28"/>
+        </w:rPr>
+        <w:t>est</w:t>
+      </w:r>
+      <w:proofErr w:type="spellEnd"/>
+      <w:r>
+        <w:rPr>
+          <w:rStyle w:val="HTMLCode"/>
+          <w:rFonts w:ascii="Times New Roman" w:eastAsia="var(--font-mono)" w:hAnsi="Times New Roman" w:cs="Times New Roman" w:hint="default"/>
+          <w:color w:val="000000" w:themeColor="text1"/>
+          <w:sz w:val="28"/>
+          <w:szCs w:val="28"/>
+        </w:rPr>
+        <w:t xml:space="preserve"> train </w:t>
+      </w:r>
+      <w:proofErr w:type="gramStart"/>
+      <w:r>
+        <w:rPr>
+          <w:rStyle w:val="HTMLCode"/>
+          <w:rFonts w:ascii="Times New Roman" w:eastAsia="var(--font-mono)" w:hAnsi="Times New Roman" w:cs="Times New Roman" w:hint="default"/>
+          <w:color w:val="000000" w:themeColor="text1"/>
+          <w:sz w:val="28"/>
+          <w:szCs w:val="28"/>
+        </w:rPr>
+        <w:t>de .</w:t>
+      </w:r>
+      <w:proofErr w:type="gramEnd"/>
+    </w:p>
+    <w:p>
+      <w:pPr>
+        <w:pStyle w:val="HTMLPreformatted"/>
+        <w:spacing w:before="105" w:after="105" w:line="18" w:lineRule="atLeast"/>
+        <w:rPr>
+          <w:rStyle w:val="HTMLCode"/>
+          <w:rFonts w:ascii="Times New Roman" w:eastAsia="var(--font-mono)" w:hAnsi="Times New Roman" w:cs="Times New Roman" w:hint="default"/>
+          <w:color w:val="000000" w:themeColor="text1"/>
+          <w:sz w:val="28"/>
+          <w:szCs w:val="28"/>
+        </w:rPr>
+      </w:pPr>
+      <w:r>
+        <w:rPr>
+          <w:rStyle w:val="HTMLCode"/>
+          <w:rFonts w:ascii="Times New Roman" w:eastAsia="var(--font-mono)" w:hAnsi="Times New Roman" w:cs="Times New Roman" w:hint="default"/>
+          <w:color w:val="000000" w:themeColor="text1"/>
+          <w:sz w:val="28"/>
+          <w:szCs w:val="28"/>
+        </w:rPr>
+        <w:t xml:space="preserve">Status: Incomplete (missing verb and </w:t>
+      </w:r>
+      <w:proofErr w:type="gramStart"/>
+      <w:r>
+        <w:rPr>
+          <w:rStyle w:val="HTMLCode"/>
+          <w:rFonts w:ascii="Times New Roman" w:eastAsia="var(--font-mono)" w:hAnsi="Times New Roman" w:cs="Times New Roman" w:hint="default"/>
+          <w:color w:val="000000" w:themeColor="text1"/>
+          <w:sz w:val="28"/>
+          <w:szCs w:val="28"/>
+        </w:rPr>
+        <w:t>object)Issues</w:t>
+      </w:r>
+      <w:proofErr w:type="gramEnd"/>
+      <w:r>
+        <w:rPr>
+          <w:rStyle w:val="HTMLCode"/>
+          <w:rFonts w:ascii="Times New Roman" w:eastAsia="var(--font-mono)" w:hAnsi="Times New Roman" w:cs="Times New Roman" w:hint="default"/>
+          <w:color w:val="000000" w:themeColor="text1"/>
+          <w:sz w:val="28"/>
+          <w:szCs w:val="28"/>
+        </w:rPr>
+        <w:t>:- Missing "</w:t>
+      </w:r>
+      <w:proofErr w:type="spellStart"/>
+      <w:r>
+        <w:rPr>
+          <w:rStyle w:val="HTMLCode"/>
+          <w:rFonts w:ascii="Times New Roman" w:eastAsia="var(--font-mono)" w:hAnsi="Times New Roman" w:cs="Times New Roman" w:hint="default"/>
+          <w:color w:val="000000" w:themeColor="text1"/>
+          <w:sz w:val="28"/>
+          <w:szCs w:val="28"/>
+        </w:rPr>
+        <w:t>en</w:t>
+      </w:r>
+      <w:proofErr w:type="spellEnd"/>
+      <w:r>
+        <w:rPr>
+          <w:rStyle w:val="HTMLCode"/>
+          <w:rFonts w:ascii="Times New Roman" w:eastAsia="var(--font-mono)" w:hAnsi="Times New Roman" w:cs="Times New Roman" w:hint="default"/>
+          <w:color w:val="000000" w:themeColor="text1"/>
+          <w:sz w:val="28"/>
+          <w:szCs w:val="28"/>
+        </w:rPr>
+        <w:t>" before "train"- Missing verb "manger" (eating)- Missing object "spaghettis"</w:t>
+      </w:r>
+    </w:p>
+    <w:p>
+      <w:pPr>
+        <w:pStyle w:val="HTMLPreformatted"/>
+        <w:spacing w:before="105" w:after="105" w:line="18" w:lineRule="atLeast"/>
+        <w:rPr>
+          <w:rStyle w:val="HTMLCode"/>
+          <w:rFonts w:ascii="Times New Roman" w:eastAsia="var(--font-mono)" w:hAnsi="Times New Roman" w:cs="Times New Roman" w:hint="default"/>
+          <w:color w:val="000000" w:themeColor="text1"/>
+          <w:sz w:val="28"/>
+          <w:szCs w:val="28"/>
+        </w:rPr>
+      </w:pPr>
+      <w:r>
+        <w:rPr>
+          <w:b/>
+          <w:bCs/>
+          <w:noProof/>
+          <w:sz w:val="28"/>
+          <w:szCs w:val="28"/>
+        </w:rPr>
+        <w:drawing>
+          <wp:inline distT="0" distB="0" distL="0" distR="0" wp14:anchorId="174E906F" wp14:editId="3C07BD41">
+            <wp:extent cx="5477639" cy="4620270"/>
+            <wp:effectExtent l="0" t="0" r="8890" b="8890"/>
+            <wp:docPr id="43" name="Picture 43"/>
+            <wp:cNvGraphicFramePr>
+              <a:graphicFrameLocks xmlns:a="http://schemas.openxmlformats.org/drawingml/2006/main" noChangeAspect="1"/>
+            </wp:cNvGraphicFramePr>
+            <a:graphic xmlns:a="http://schemas.openxmlformats.org/drawingml/2006/main">
+              <a:graphicData uri="http://schemas.openxmlformats.org/drawingml/2006/picture">
+                <pic:pic xmlns:pic="http://schemas.openxmlformats.org/drawingml/2006/picture">
+                  <pic:nvPicPr>
+                    <pic:cNvPr id="1" name=""/>
+                    <pic:cNvPicPr/>
+                  </pic:nvPicPr>
+                  <pic:blipFill>
+                    <a:blip r:embed="rId13"/>
                     <a:stretch>
                       <a:fillRect/>
                     </a:stretch>
@@ -5677,323 +6263,26 @@
         </w:rPr>
         <w:t>Example with 5 sentences</w:t>
       </w:r>
-      <w:bookmarkStart w:id="12" w:name="_GoBack"/>
+    </w:p>
+    <w:p>
+      <w:pPr>
+        <w:pStyle w:val="Heading3"/>
+        <w:rPr>
+          <w:rFonts w:ascii="Times New Roman" w:hAnsi="Times New Roman" w:hint="default"/>
+          <w:sz w:val="28"/>
+          <w:szCs w:val="28"/>
+        </w:rPr>
+      </w:pPr>
+      <w:bookmarkStart w:id="12" w:name="_Toc14194"/>
+      <w:r>
+        <w:rPr>
+          <w:rFonts w:ascii="Times New Roman" w:hAnsi="Times New Roman" w:hint="default"/>
+          <w:sz w:val="28"/>
+          <w:szCs w:val="28"/>
+        </w:rPr>
+        <w:t>5.1. Common Errors Observed</w:t>
+      </w:r>
       <w:bookmarkEnd w:id="12"/>
-    </w:p>
-    <w:p>
-      <w:pPr>
-        <w:pStyle w:val="Heading3"/>
-        <w:rPr>
-          <w:rFonts w:ascii="Times New Roman" w:hAnsi="Times New Roman" w:hint="default"/>
-          <w:sz w:val="28"/>
-          <w:szCs w:val="28"/>
-        </w:rPr>
-      </w:pPr>
-      <w:r>
-        <w:rPr>
-          <w:rFonts w:ascii="Times New Roman" w:hAnsi="Times New Roman" w:hint="default"/>
-          <w:sz w:val="28"/>
-          <w:szCs w:val="28"/>
-        </w:rPr>
-        <w:t>4.6. Limitations</w:t>
-      </w:r>
-    </w:p>
-    <w:p>
-      <w:pPr>
-        <w:pStyle w:val="NormalWeb"/>
-        <w:rPr>
-          <w:sz w:val="28"/>
-          <w:szCs w:val="28"/>
-        </w:rPr>
-      </w:pPr>
-      <w:r>
-        <w:rPr>
-          <w:sz w:val="28"/>
-          <w:szCs w:val="28"/>
-        </w:rPr>
-        <w:t xml:space="preserve">Despite good parameter efficiency, the </w:t>
-      </w:r>
-      <w:r>
-        <w:rPr>
-          <w:b/>
-          <w:bCs/>
-          <w:sz w:val="28"/>
-          <w:szCs w:val="28"/>
-        </w:rPr>
-        <w:t>fixed context vector architecture</w:t>
-      </w:r>
-      <w:r>
-        <w:rPr>
-          <w:sz w:val="28"/>
-          <w:szCs w:val="28"/>
-        </w:rPr>
-        <w:t xml:space="preserve"> remains the primary bottleneck.</w:t>
-      </w:r>
-    </w:p>
-    <w:p>
-      <w:pPr>
-        <w:pStyle w:val="NormalWeb"/>
-        <w:numPr>
-          <w:ilvl w:val="0"/>
-          <w:numId w:val="17"/>
-        </w:numPr>
-        <w:spacing w:before="100" w:after="100"/>
-        <w:rPr>
-          <w:sz w:val="28"/>
-          <w:szCs w:val="28"/>
-        </w:rPr>
-      </w:pPr>
-      <w:r>
-        <w:rPr>
-          <w:b/>
-          <w:bCs/>
-          <w:sz w:val="28"/>
-          <w:szCs w:val="28"/>
-        </w:rPr>
-        <w:t>Long Sequence Degradation:</w:t>
-      </w:r>
-      <w:r>
-        <w:rPr>
-          <w:sz w:val="28"/>
-          <w:szCs w:val="28"/>
-        </w:rPr>
-        <w:t xml:space="preserve"> The model struggles with long sentences (</w:t>
-      </w:r>
-      <w:r>
-        <w:rPr>
-          <w:b/>
-          <w:bCs/>
-          <w:sz w:val="28"/>
-          <w:szCs w:val="28"/>
-        </w:rPr>
-        <w:t>&gt;20 tokens</w:t>
-      </w:r>
-      <w:r>
-        <w:rPr>
-          <w:sz w:val="28"/>
-          <w:szCs w:val="28"/>
-        </w:rPr>
-        <w:t>) because the single context vector must compress all information, leading to information loss.</w:t>
-      </w:r>
-    </w:p>
-    <w:p>
-      <w:pPr>
-        <w:pStyle w:val="NormalWeb"/>
-        <w:numPr>
-          <w:ilvl w:val="0"/>
-          <w:numId w:val="17"/>
-        </w:numPr>
-        <w:spacing w:before="100" w:after="100"/>
-        <w:rPr>
-          <w:sz w:val="28"/>
-          <w:szCs w:val="28"/>
-        </w:rPr>
-      </w:pPr>
-      <w:r>
-        <w:rPr>
-          <w:b/>
-          <w:bCs/>
-          <w:sz w:val="28"/>
-          <w:szCs w:val="28"/>
-        </w:rPr>
-        <w:t>Potential for Improvement:</w:t>
-      </w:r>
-      <w:r>
-        <w:rPr>
-          <w:sz w:val="28"/>
-          <w:szCs w:val="28"/>
-        </w:rPr>
-        <w:t xml:space="preserve"> Adding </w:t>
-      </w:r>
-      <w:r>
-        <w:rPr>
-          <w:b/>
-          <w:bCs/>
-          <w:sz w:val="28"/>
-          <w:szCs w:val="28"/>
-        </w:rPr>
-        <w:t>Attention Mechanisms</w:t>
-      </w:r>
-      <w:r>
-        <w:rPr>
-          <w:sz w:val="28"/>
-          <w:szCs w:val="28"/>
-        </w:rPr>
-        <w:t xml:space="preserve"> would require only </w:t>
-      </w:r>
-      <w:r>
-        <w:rPr>
-          <w:b/>
-          <w:bCs/>
-          <w:sz w:val="28"/>
-          <w:szCs w:val="28"/>
-        </w:rPr>
-        <w:t>~10% more parameters</w:t>
-      </w:r>
-      <w:r>
-        <w:rPr>
-          <w:sz w:val="28"/>
-          <w:szCs w:val="28"/>
-        </w:rPr>
-        <w:t xml:space="preserve"> but could conceptually resolve the bottleneck and improve BLEU by </w:t>
-      </w:r>
-      <w:r>
-        <w:rPr>
-          <w:b/>
-          <w:bCs/>
-          <w:sz w:val="28"/>
-          <w:szCs w:val="28"/>
-        </w:rPr>
-        <w:t>5-10 points</w:t>
-      </w:r>
-      <w:r>
-        <w:rPr>
-          <w:sz w:val="28"/>
-          <w:szCs w:val="28"/>
-        </w:rPr>
-        <w:t>.</w:t>
-      </w:r>
-    </w:p>
-    <w:p>
-      <w:pPr>
-        <w:pStyle w:val="NormalWeb"/>
-        <w:rPr>
-          <w:b/>
-          <w:bCs/>
-          <w:sz w:val="28"/>
-          <w:szCs w:val="28"/>
-        </w:rPr>
-      </w:pPr>
-    </w:p>
-    <w:p>
-      <w:pPr>
-        <w:pStyle w:val="Heading2"/>
-        <w:rPr>
-          <w:rFonts w:ascii="Times New Roman" w:hAnsi="Times New Roman" w:hint="default"/>
-        </w:rPr>
-      </w:pPr>
-      <w:r>
-        <w:rPr>
-          <w:rFonts w:ascii="Times New Roman" w:hAnsi="Times New Roman" w:hint="default"/>
-        </w:rPr>
-        <w:t>5. Error Analysis and Translation Examples</w:t>
-      </w:r>
-      <w:bookmarkEnd w:id="11"/>
-    </w:p>
-    <w:p>
-      <w:pPr>
-        <w:pStyle w:val="NormalWeb"/>
-        <w:rPr>
-          <w:sz w:val="28"/>
-          <w:szCs w:val="28"/>
-        </w:rPr>
-      </w:pPr>
-      <w:r>
-        <w:rPr>
-          <w:sz w:val="28"/>
-          <w:szCs w:val="28"/>
-        </w:rPr>
-        <w:t xml:space="preserve">Inference uses </w:t>
-      </w:r>
-      <w:r>
-        <w:rPr>
-          <w:rStyle w:val="Strong"/>
-          <w:sz w:val="28"/>
-          <w:szCs w:val="28"/>
-        </w:rPr>
-        <w:t>Greedy Decoding</w:t>
-      </w:r>
-      <w:r>
-        <w:rPr>
-          <w:sz w:val="28"/>
-          <w:szCs w:val="28"/>
-        </w:rPr>
-        <w:t xml:space="preserve">, where the model selects the token with the highest probability at each time step. We analyze 5 translation examples to </w:t>
-      </w:r>
-      <w:r>
-        <w:rPr>
-          <w:sz w:val="28"/>
-          <w:szCs w:val="28"/>
-        </w:rPr>
-        <w:t>identify common error modes (Section 9).</w:t>
-      </w:r>
-    </w:p>
-    <w:p>
-      <w:pPr>
-        <w:pStyle w:val="NormalWeb"/>
-        <w:rPr>
-          <w:sz w:val="28"/>
-          <w:szCs w:val="28"/>
-        </w:rPr>
-      </w:pPr>
-      <w:r>
-        <w:rPr>
-          <w:noProof/>
-          <w:sz w:val="28"/>
-          <w:szCs w:val="28"/>
-        </w:rPr>
-        <w:drawing>
-          <wp:inline distT="0" distB="0" distL="114300" distR="114300">
-            <wp:extent cx="3676650" cy="3314700"/>
-            <wp:effectExtent l="0" t="0" r="0" b="0"/>
-            <wp:docPr id="3" name="Picture 3"/>
-            <wp:cNvGraphicFramePr>
-              <a:graphicFrameLocks xmlns:a="http://schemas.openxmlformats.org/drawingml/2006/main" noChangeAspect="1"/>
-            </wp:cNvGraphicFramePr>
-            <a:graphic xmlns:a="http://schemas.openxmlformats.org/drawingml/2006/main">
-              <a:graphicData uri="http://schemas.openxmlformats.org/drawingml/2006/picture">
-                <pic:pic xmlns:pic="http://schemas.openxmlformats.org/drawingml/2006/picture">
-                  <pic:nvPicPr>
-                    <pic:cNvPr id="3" name="Picture 3"/>
-                    <pic:cNvPicPr>
-                      <a:picLocks noChangeAspect="1"/>
-                    </pic:cNvPicPr>
-                  </pic:nvPicPr>
-                  <pic:blipFill>
-                    <a:blip r:embed="rId12"/>
-                    <a:stretch>
-                      <a:fillRect/>
-                    </a:stretch>
-                  </pic:blipFill>
-                  <pic:spPr>
-                    <a:xfrm>
-                      <a:off x="0" y="0"/>
-                      <a:ext cx="3676650" cy="3314700"/>
-                    </a:xfrm>
-                    <a:prstGeom prst="rect">
-                      <a:avLst/>
-                    </a:prstGeom>
-                    <a:noFill/>
-                    <a:ln>
-                      <a:noFill/>
-                    </a:ln>
-                  </pic:spPr>
-                </pic:pic>
-              </a:graphicData>
-            </a:graphic>
-          </wp:inline>
-        </w:drawing>
-      </w:r>
-    </w:p>
-    <w:p>
-      <w:pPr>
-        <w:pStyle w:val="Heading3"/>
-        <w:rPr>
-          <w:rFonts w:ascii="Times New Roman" w:hAnsi="Times New Roman" w:hint="default"/>
-          <w:sz w:val="28"/>
-          <w:szCs w:val="28"/>
-        </w:rPr>
-      </w:pPr>
-      <w:bookmarkStart w:id="13" w:name="_Toc14194"/>
-      <w:r>
-        <w:rPr>
-          <w:rFonts w:ascii="Times New Roman" w:hAnsi="Times New Roman" w:hint="default"/>
-          <w:sz w:val="28"/>
-          <w:szCs w:val="28"/>
-        </w:rPr>
-        <w:t>5.1. Common Errors Observed</w:t>
-      </w:r>
-      <w:bookmarkEnd w:id="13"/>
     </w:p>
     <w:p>
       <w:pPr>
@@ -6036,14 +6325,7 @@
           <w:sz w:val="28"/>
           <w:szCs w:val="28"/>
         </w:rPr>
-        <w:t xml:space="preserve"> The vocabulary limit of 10,000 tokens means less frequent words are mapped </w:t>
-      </w:r>
-      <w:r>
-        <w:rPr>
-          <w:sz w:val="28"/>
-          <w:szCs w:val="28"/>
-        </w:rPr>
-        <w:t xml:space="preserve">to </w:t>
+        <w:t xml:space="preserve"> The vocabulary limit of 10,000 tokens means less frequent words are mapped to </w:t>
       </w:r>
       <w:r>
         <w:rPr>
@@ -6100,6 +6382,7 @@
           <w:sz w:val="28"/>
           <w:szCs w:val="28"/>
         </w:rPr>
+        <w:lastRenderedPageBreak/>
         <w:t>Long Sentences/Context Loss:</w:t>
       </w:r>
       <w:r>
@@ -6107,14 +6390,7 @@
           <w:sz w:val="28"/>
           <w:szCs w:val="28"/>
         </w:rPr>
-        <w:t xml:space="preserve"> For inputs where the key information is spread across the sentence (Examples 3, 4), the fixed context vector struggles to maintain all necessary information, leading to gener</w:t>
-      </w:r>
-      <w:r>
-        <w:rPr>
-          <w:sz w:val="28"/>
-          <w:szCs w:val="28"/>
-        </w:rPr>
-        <w:t>ic or truncated translations.</w:t>
+        <w:t xml:space="preserve"> For inputs where the key information is spread across the sentence (Examples 3, 4), the fixed context vector struggles to maintain all necessary information, leading to generic or truncated translations.</w:t>
       </w:r>
     </w:p>
     <w:p>
@@ -6135,7 +6411,6 @@
           <w:sz w:val="28"/>
           <w:szCs w:val="28"/>
         </w:rPr>
-        <w:lastRenderedPageBreak/>
         <w:t>Semantic/Grammar Errors:</w:t>
       </w:r>
       <w:r>
@@ -6155,24 +6430,16 @@
           <w:szCs w:val="28"/>
         </w:rPr>
       </w:pPr>
-      <w:bookmarkStart w:id="14" w:name="_Toc2570"/>
+      <w:bookmarkStart w:id="13" w:name="_Toc2570"/>
       <w:r>
         <w:rPr>
           <w:rFonts w:ascii="Times New Roman" w:hAnsi="Times New Roman" w:hint="default"/>
           <w:sz w:val="28"/>
           <w:szCs w:val="28"/>
         </w:rPr>
-        <w:t xml:space="preserve">5.2. Suggested </w:t>
-      </w:r>
-      <w:r>
-        <w:rPr>
-          <w:rFonts w:ascii="Times New Roman" w:hAnsi="Times New Roman" w:hint="default"/>
-          <w:sz w:val="28"/>
-          <w:szCs w:val="28"/>
-        </w:rPr>
-        <w:t>Improvements</w:t>
-      </w:r>
-      <w:bookmarkEnd w:id="14"/>
+        <w:t>5.2. Suggested Improvements</w:t>
+      </w:r>
+      <w:bookmarkEnd w:id="13"/>
     </w:p>
     <w:p>
       <w:pPr>
@@ -6286,7 +6553,14 @@
           <w:sz w:val="28"/>
           <w:szCs w:val="28"/>
         </w:rPr>
-        <w:t>Greedy Deco</w:t>
+        <w:t>Greedy Decoding</w:t>
+      </w:r>
+      <w:r>
+        <w:rPr>
+          <w:sz w:val="28"/>
+          <w:szCs w:val="28"/>
+        </w:rPr>
+        <w:t xml:space="preserve"> with </w:t>
       </w:r>
       <w:r>
         <w:rPr>
@@ -6294,21 +6568,6 @@
           <w:sz w:val="28"/>
           <w:szCs w:val="28"/>
         </w:rPr>
-        <w:t>ding</w:t>
-      </w:r>
-      <w:r>
-        <w:rPr>
-          <w:sz w:val="28"/>
-          <w:szCs w:val="28"/>
-        </w:rPr>
-        <w:t xml:space="preserve"> with </w:t>
-      </w:r>
-      <w:r>
-        <w:rPr>
-          <w:rStyle w:val="Strong"/>
-          <w:sz w:val="28"/>
-          <w:szCs w:val="28"/>
-        </w:rPr>
         <w:t>Beam Search</w:t>
       </w:r>
       <w:r>
@@ -6316,14 +6575,7 @@
           <w:sz w:val="28"/>
           <w:szCs w:val="28"/>
         </w:rPr>
-        <w:t xml:space="preserve"> (beam size 3-5) would explore multiple translation paths simultaneously, selecting the overall most probable sequence rather than the locally best word. This mitigates common errors like truncation and premature termination (addresses</w:t>
-      </w:r>
-      <w:r>
-        <w:rPr>
-          <w:sz w:val="28"/>
-          <w:szCs w:val="28"/>
-        </w:rPr>
-        <w:t xml:space="preserve"> Error 4).</w:t>
+        <w:t xml:space="preserve"> (beam size 3-5) would explore multiple translation paths simultaneously, selecting the overall most probable sequence rather than the locally best word. This mitigates common errors like truncation and premature termination (addresses Error 4).</w:t>
       </w:r>
     </w:p>
     <w:p>
@@ -6386,14 +6638,7 @@
           <w:sz w:val="28"/>
           <w:szCs w:val="28"/>
         </w:rPr>
-        <w:t xml:space="preserve"> units. This allows the model to generalize better and handle v</w:t>
-      </w:r>
-      <w:r>
-        <w:rPr>
-          <w:sz w:val="28"/>
-          <w:szCs w:val="28"/>
-        </w:rPr>
-        <w:t>ocabulary outside the top 10k (addresses Error 5).</w:t>
+        <w:t xml:space="preserve"> units. This allows the model to generalize better and handle vocabulary outside the top 10k (addresses Error 5).</w:t>
       </w:r>
     </w:p>
     <w:p>
@@ -6403,14 +6648,14 @@
           <w:rFonts w:ascii="Times New Roman" w:hAnsi="Times New Roman" w:hint="default"/>
         </w:rPr>
       </w:pPr>
-      <w:bookmarkStart w:id="15" w:name="_Toc9115"/>
+      <w:bookmarkStart w:id="14" w:name="_Toc9115"/>
       <w:r>
         <w:rPr>
           <w:rFonts w:ascii="Times New Roman" w:hAnsi="Times New Roman" w:hint="default"/>
         </w:rPr>
         <w:t>Appendix: Source Code</w:t>
       </w:r>
-      <w:bookmarkEnd w:id="15"/>
+      <w:bookmarkEnd w:id="14"/>
     </w:p>
     <w:p>
       <w:pPr>
@@ -6523,7 +6768,7 @@
                     </pic:cNvPicPr>
                   </pic:nvPicPr>
                   <pic:blipFill>
-                    <a:blip r:embed="rId13"/>
+                    <a:blip r:embed="rId14"/>
                     <a:stretch>
                       <a:fillRect/>
                     </a:stretch>
@@ -6565,6 +6810,7 @@
           <w:sz w:val="28"/>
           <w:szCs w:val="28"/>
         </w:rPr>
+        <w:lastRenderedPageBreak/>
         <w:t xml:space="preserve">Custom </w:t>
       </w:r>
       <w:r>
@@ -6590,8 +6836,16 @@
           <w:sz w:val="28"/>
           <w:szCs w:val="28"/>
         </w:rPr>
-        <w:t>Datase</w:t>
-      </w:r>
+        <w:t>Dataset</w:t>
+      </w:r>
+      <w:r>
+        <w:rPr>
+          <w:sz w:val="28"/>
+          <w:szCs w:val="28"/>
+        </w:rPr>
+        <w:t xml:space="preserve">, and </w:t>
+      </w:r>
+      <w:proofErr w:type="spellStart"/>
       <w:r>
         <w:rPr>
           <w:rStyle w:val="HTMLCode"/>
@@ -6599,23 +6853,6 @@
           <w:sz w:val="28"/>
           <w:szCs w:val="28"/>
         </w:rPr>
-        <w:t>t</w:t>
-      </w:r>
-      <w:r>
-        <w:rPr>
-          <w:sz w:val="28"/>
-          <w:szCs w:val="28"/>
-        </w:rPr>
-        <w:t xml:space="preserve">, and </w:t>
-      </w:r>
-      <w:proofErr w:type="spellStart"/>
-      <w:r>
-        <w:rPr>
-          <w:rStyle w:val="HTMLCode"/>
-          <w:rFonts w:ascii="Times New Roman" w:hAnsi="Times New Roman" w:cs="Times New Roman"/>
-          <w:sz w:val="28"/>
-          <w:szCs w:val="28"/>
-        </w:rPr>
         <w:t>collate_fn</w:t>
       </w:r>
       <w:proofErr w:type="spellEnd"/>
@@ -6642,6 +6879,8 @@
         </w:rPr>
         <w:t>Dataset:</w:t>
       </w:r>
+      <w:bookmarkStart w:id="15" w:name="_GoBack"/>
+      <w:bookmarkEnd w:id="15"/>
     </w:p>
     <w:p>
       <w:pPr>
@@ -6651,7 +6890,6 @@
         <w:rPr>
           <w:noProof/>
         </w:rPr>
-        <w:lastRenderedPageBreak/>
         <w:drawing>
           <wp:inline distT="0" distB="0" distL="114300" distR="114300">
             <wp:extent cx="5785485" cy="2099945"/>
@@ -6670,7 +6908,7 @@
                     </pic:cNvPicPr>
                   </pic:nvPicPr>
                   <pic:blipFill>
-                    <a:blip r:embed="rId14"/>
+                    <a:blip r:embed="rId15"/>
                     <a:stretch>
                       <a:fillRect/>
                     </a:stretch>
@@ -6721,7 +6959,7 @@
                     </pic:cNvPicPr>
                   </pic:nvPicPr>
                   <pic:blipFill>
-                    <a:blip r:embed="rId15"/>
+                    <a:blip r:embed="rId16"/>
                     <a:stretch>
                       <a:fillRect/>
                     </a:stretch>
@@ -6767,7 +7005,7 @@
                     </pic:cNvPicPr>
                   </pic:nvPicPr>
                   <pic:blipFill>
-                    <a:blip r:embed="rId16"/>
+                    <a:blip r:embed="rId17"/>
                     <a:stretch>
                       <a:fillRect/>
                     </a:stretch>
@@ -6826,7 +7064,7 @@
                     </pic:cNvPicPr>
                   </pic:nvPicPr>
                   <pic:blipFill>
-                    <a:blip r:embed="rId17"/>
+                    <a:blip r:embed="rId18"/>
                     <a:stretch>
                       <a:fillRect/>
                     </a:stretch>
@@ -6886,7 +7124,7 @@
                     </pic:cNvPicPr>
                   </pic:nvPicPr>
                   <pic:blipFill>
-                    <a:blip r:embed="rId18"/>
+                    <a:blip r:embed="rId19"/>
                     <a:stretch>
                       <a:fillRect/>
                     </a:stretch>
@@ -6937,7 +7175,7 @@
                     </pic:cNvPicPr>
                   </pic:nvPicPr>
                   <pic:blipFill>
-                    <a:blip r:embed="rId19"/>
+                    <a:blip r:embed="rId20"/>
                     <a:stretch>
                       <a:fillRect/>
                     </a:stretch>
@@ -6989,7 +7227,7 @@
                     </pic:cNvPicPr>
                   </pic:nvPicPr>
                   <pic:blipFill>
-                    <a:blip r:embed="rId20"/>
+                    <a:blip r:embed="rId21"/>
                     <a:stretch>
                       <a:fillRect/>
                     </a:stretch>
@@ -7041,7 +7279,7 @@
                     </pic:cNvPicPr>
                   </pic:nvPicPr>
                   <pic:blipFill>
-                    <a:blip r:embed="rId21"/>
+                    <a:blip r:embed="rId22"/>
                     <a:stretch>
                       <a:fillRect/>
                     </a:stretch>
@@ -7087,7 +7325,7 @@
                     </pic:cNvPicPr>
                   </pic:nvPicPr>
                   <pic:blipFill>
-                    <a:blip r:embed="rId22"/>
+                    <a:blip r:embed="rId23"/>
                     <a:stretch>
                       <a:fillRect/>
                     </a:stretch>
@@ -7147,7 +7385,7 @@
                     </pic:cNvPicPr>
                   </pic:nvPicPr>
                   <pic:blipFill>
-                    <a:blip r:embed="rId23"/>
+                    <a:blip r:embed="rId24"/>
                     <a:stretch>
                       <a:fillRect/>
                     </a:stretch>
@@ -7261,7 +7499,7 @@
                     </pic:cNvPicPr>
                   </pic:nvPicPr>
                   <pic:blipFill>
-                    <a:blip r:embed="rId24"/>
+                    <a:blip r:embed="rId25"/>
                     <a:stretch>
                       <a:fillRect/>
                     </a:stretch>
@@ -7313,7 +7551,7 @@
                     </pic:cNvPicPr>
                   </pic:nvPicPr>
                   <pic:blipFill>
-                    <a:blip r:embed="rId25"/>
+                    <a:blip r:embed="rId26"/>
                     <a:stretch>
                       <a:fillRect/>
                     </a:stretch>
@@ -7420,7 +7658,7 @@
                     </pic:cNvPicPr>
                   </pic:nvPicPr>
                   <pic:blipFill>
-                    <a:blip r:embed="rId26"/>
+                    <a:blip r:embed="rId27"/>
                     <a:stretch>
                       <a:fillRect/>
                     </a:stretch>
@@ -7510,7 +7748,7 @@
                     </pic:cNvPicPr>
                   </pic:nvPicPr>
                   <pic:blipFill>
-                    <a:blip r:embed="rId27"/>
+                    <a:blip r:embed="rId28"/>
                     <a:stretch>
                       <a:fillRect/>
                     </a:stretch>
@@ -7561,7 +7799,7 @@
                     </pic:cNvPicPr>
                   </pic:nvPicPr>
                   <pic:blipFill>
-                    <a:blip r:embed="rId28"/>
+                    <a:blip r:embed="rId29"/>
                     <a:stretch>
                       <a:fillRect/>
                     </a:stretch>
@@ -7620,7 +7858,7 @@
                     </pic:cNvPicPr>
                   </pic:nvPicPr>
                   <pic:blipFill>
-                    <a:blip r:embed="rId29"/>
+                    <a:blip r:embed="rId30"/>
                     <a:stretch>
                       <a:fillRect/>
                     </a:stretch>
@@ -7672,7 +7910,7 @@
                     </pic:cNvPicPr>
                   </pic:nvPicPr>
                   <pic:blipFill>
-                    <a:blip r:embed="rId30"/>
+                    <a:blip r:embed="rId31"/>
                     <a:stretch>
                       <a:fillRect/>
                     </a:stretch>
@@ -7723,7 +7961,7 @@
                     </pic:cNvPicPr>
                   </pic:nvPicPr>
                   <pic:blipFill>
-                    <a:blip r:embed="rId31"/>
+                    <a:blip r:embed="rId32"/>
                     <a:stretch>
                       <a:fillRect/>
                     </a:stretch>
@@ -7775,7 +8013,7 @@
                     </pic:cNvPicPr>
                   </pic:nvPicPr>
                   <pic:blipFill>
-                    <a:blip r:embed="rId32"/>
+                    <a:blip r:embed="rId33"/>
                     <a:stretch>
                       <a:fillRect/>
                     </a:stretch>
@@ -7826,7 +8064,7 @@
                     </pic:cNvPicPr>
                   </pic:nvPicPr>
                   <pic:blipFill>
-                    <a:blip r:embed="rId33"/>
+                    <a:blip r:embed="rId34"/>
                     <a:stretch>
                       <a:fillRect/>
                     </a:stretch>
@@ -7878,7 +8116,7 @@
                     </pic:cNvPicPr>
                   </pic:nvPicPr>
                   <pic:blipFill>
-                    <a:blip r:embed="rId34"/>
+                    <a:blip r:embed="rId35"/>
                     <a:stretch>
                       <a:fillRect/>
                     </a:stretch>
@@ -7929,7 +8167,7 @@
                     </pic:cNvPicPr>
                   </pic:nvPicPr>
                   <pic:blipFill>
-                    <a:blip r:embed="rId35"/>
+                    <a:blip r:embed="rId10"/>
                     <a:stretch>
                       <a:fillRect/>
                     </a:stretch>

</xml_diff>